<commit_message>
Schemas toegevoegd en info taken
</commit_message>
<xml_diff>
--- a/Documentatie/Overzicht Github en schemas.docx
+++ b/Documentatie/Overzicht Github en schemas.docx
@@ -66,6 +66,7 @@
       </w:pPr>
       <w:r>
         <w:rPr>
+          <w:noProof/>
           <w:lang w:val="nl-NL"/>
         </w:rPr>
         <w:drawing>
@@ -128,29 +129,20 @@
           <w:szCs w:val="28"/>
           <w:lang w:val="nl-NL"/>
         </w:rPr>
-        <w:t xml:space="preserve">Eerste presentatie </w:t>
-      </w:r>
-      <w:proofErr w:type="spellStart"/>
-      <w:r>
-        <w:rPr>
-          <w:sz w:val="28"/>
-          <w:szCs w:val="28"/>
-          <w:lang w:val="nl-NL"/>
-        </w:rPr>
-        <w:t>AllPhi</w:t>
-      </w:r>
-      <w:proofErr w:type="spellEnd"/>
-    </w:p>
-    <w:p>
-      <w:pPr>
-        <w:rPr>
-          <w:sz w:val="28"/>
-          <w:szCs w:val="28"/>
-          <w:lang w:val="nl-NL"/>
-        </w:rPr>
-      </w:pPr>
-      <w:r>
-        <w:rPr>
+        <w:t>Eerste presentatie AllPhi</w:t>
+      </w:r>
+    </w:p>
+    <w:p>
+      <w:pPr>
+        <w:rPr>
+          <w:sz w:val="28"/>
+          <w:szCs w:val="28"/>
+          <w:lang w:val="nl-NL"/>
+        </w:rPr>
+      </w:pPr>
+      <w:r>
+        <w:rPr>
+          <w:noProof/>
           <w:sz w:val="28"/>
           <w:szCs w:val="28"/>
           <w:lang w:val="nl-NL"/>
@@ -220,6 +212,7 @@
       </w:pPr>
       <w:r>
         <w:rPr>
+          <w:noProof/>
           <w:sz w:val="28"/>
           <w:szCs w:val="28"/>
           <w:lang w:val="nl-NL"/>
@@ -297,6 +290,7 @@
       </w:pPr>
       <w:r>
         <w:rPr>
+          <w:noProof/>
           <w:sz w:val="28"/>
           <w:szCs w:val="28"/>
           <w:lang w:val="nl-NL"/>
@@ -348,6 +342,7 @@
       </w:pPr>
       <w:r>
         <w:rPr>
+          <w:noProof/>
           <w:sz w:val="28"/>
           <w:szCs w:val="28"/>
           <w:lang w:val="nl-NL"/>
@@ -413,6 +408,200 @@
           <w:szCs w:val="28"/>
           <w:lang w:val="nl-NL"/>
         </w:rPr>
+        <w:t>Klassen diagram</w:t>
+      </w:r>
+    </w:p>
+    <w:p>
+      <w:pPr>
+        <w:rPr>
+          <w:sz w:val="28"/>
+          <w:szCs w:val="28"/>
+          <w:lang w:val="nl-NL"/>
+        </w:rPr>
+      </w:pPr>
+      <w:r>
+        <w:rPr>
+          <w:sz w:val="28"/>
+          <w:szCs w:val="28"/>
+          <w:lang w:val="nl-NL"/>
+        </w:rPr>
+        <w:drawing>
+          <wp:inline distT="0" distB="0" distL="0" distR="0" wp14:anchorId="21F5B6D5" wp14:editId="5BE7DC6A">
+            <wp:extent cx="5760720" cy="3242945"/>
+            <wp:effectExtent l="0" t="0" r="0" b="0"/>
+            <wp:docPr id="6" name="Afbeelding 6"/>
+            <wp:cNvGraphicFramePr>
+              <a:graphicFrameLocks xmlns:a="http://schemas.openxmlformats.org/drawingml/2006/main" noChangeAspect="1"/>
+            </wp:cNvGraphicFramePr>
+            <a:graphic xmlns:a="http://schemas.openxmlformats.org/drawingml/2006/main">
+              <a:graphicData uri="http://schemas.openxmlformats.org/drawingml/2006/picture">
+                <pic:pic xmlns:pic="http://schemas.openxmlformats.org/drawingml/2006/picture">
+                  <pic:nvPicPr>
+                    <pic:cNvPr id="1" name=""/>
+                    <pic:cNvPicPr/>
+                  </pic:nvPicPr>
+                  <pic:blipFill>
+                    <a:blip r:embed="rId9"/>
+                    <a:stretch>
+                      <a:fillRect/>
+                    </a:stretch>
+                  </pic:blipFill>
+                  <pic:spPr>
+                    <a:xfrm>
+                      <a:off x="0" y="0"/>
+                      <a:ext cx="5760720" cy="3242945"/>
+                    </a:xfrm>
+                    <a:prstGeom prst="rect">
+                      <a:avLst/>
+                    </a:prstGeom>
+                  </pic:spPr>
+                </pic:pic>
+              </a:graphicData>
+            </a:graphic>
+          </wp:inline>
+        </w:drawing>
+      </w:r>
+    </w:p>
+    <w:p>
+      <w:pPr>
+        <w:rPr>
+          <w:sz w:val="28"/>
+          <w:szCs w:val="28"/>
+          <w:lang w:val="nl-NL"/>
+        </w:rPr>
+      </w:pPr>
+    </w:p>
+    <w:p>
+      <w:pPr>
+        <w:rPr>
+          <w:sz w:val="28"/>
+          <w:szCs w:val="28"/>
+          <w:lang w:val="nl-NL"/>
+        </w:rPr>
+      </w:pPr>
+    </w:p>
+    <w:p>
+      <w:pPr>
+        <w:rPr>
+          <w:sz w:val="28"/>
+          <w:szCs w:val="28"/>
+          <w:lang w:val="nl-NL"/>
+        </w:rPr>
+      </w:pPr>
+    </w:p>
+    <w:p>
+      <w:pPr>
+        <w:rPr>
+          <w:sz w:val="28"/>
+          <w:szCs w:val="28"/>
+          <w:lang w:val="nl-NL"/>
+        </w:rPr>
+      </w:pPr>
+      <w:r>
+        <w:rPr>
+          <w:sz w:val="28"/>
+          <w:szCs w:val="28"/>
+          <w:lang w:val="nl-NL"/>
+        </w:rPr>
+        <w:lastRenderedPageBreak/>
+        <w:t>Databank schema</w:t>
+      </w:r>
+    </w:p>
+    <w:p>
+      <w:pPr>
+        <w:rPr>
+          <w:sz w:val="28"/>
+          <w:szCs w:val="28"/>
+          <w:lang w:val="nl-NL"/>
+        </w:rPr>
+      </w:pPr>
+    </w:p>
+    <w:p>
+      <w:pPr>
+        <w:rPr>
+          <w:sz w:val="28"/>
+          <w:szCs w:val="28"/>
+          <w:lang w:val="nl-NL"/>
+        </w:rPr>
+      </w:pPr>
+      <w:r>
+        <w:rPr>
+          <w:noProof/>
+        </w:rPr>
+        <w:drawing>
+          <wp:inline distT="0" distB="0" distL="0" distR="0" wp14:anchorId="413FE678" wp14:editId="35843E3E">
+            <wp:extent cx="4823460" cy="7574280"/>
+            <wp:effectExtent l="0" t="0" r="0" b="7620"/>
+            <wp:docPr id="7" name="Afbeelding 7"/>
+            <wp:cNvGraphicFramePr>
+              <a:graphicFrameLocks xmlns:a="http://schemas.openxmlformats.org/drawingml/2006/main" noChangeAspect="1"/>
+            </wp:cNvGraphicFramePr>
+            <a:graphic xmlns:a="http://schemas.openxmlformats.org/drawingml/2006/main">
+              <a:graphicData uri="http://schemas.openxmlformats.org/drawingml/2006/picture">
+                <pic:pic xmlns:pic="http://schemas.openxmlformats.org/drawingml/2006/picture">
+                  <pic:nvPicPr>
+                    <pic:cNvPr id="0" name="Picture 1"/>
+                    <pic:cNvPicPr>
+                      <a:picLocks noChangeAspect="1" noChangeArrowheads="1"/>
+                    </pic:cNvPicPr>
+                  </pic:nvPicPr>
+                  <pic:blipFill>
+                    <a:blip r:embed="rId10">
+                      <a:extLst>
+                        <a:ext uri="{28A0092B-C50C-407E-A947-70E740481C1C}">
+                          <a14:useLocalDpi xmlns:a14="http://schemas.microsoft.com/office/drawing/2010/main" val="0"/>
+                        </a:ext>
+                      </a:extLst>
+                    </a:blip>
+                    <a:srcRect/>
+                    <a:stretch>
+                      <a:fillRect/>
+                    </a:stretch>
+                  </pic:blipFill>
+                  <pic:spPr bwMode="auto">
+                    <a:xfrm>
+                      <a:off x="0" y="0"/>
+                      <a:ext cx="4823460" cy="7574280"/>
+                    </a:xfrm>
+                    <a:prstGeom prst="rect">
+                      <a:avLst/>
+                    </a:prstGeom>
+                    <a:noFill/>
+                    <a:ln>
+                      <a:noFill/>
+                    </a:ln>
+                  </pic:spPr>
+                </pic:pic>
+              </a:graphicData>
+            </a:graphic>
+          </wp:inline>
+        </w:drawing>
+      </w:r>
+    </w:p>
+    <w:p>
+      <w:pPr>
+        <w:rPr>
+          <w:sz w:val="28"/>
+          <w:szCs w:val="28"/>
+          <w:lang w:val="nl-NL"/>
+        </w:rPr>
+      </w:pPr>
+    </w:p>
+    <w:p>
+      <w:pPr>
+        <w:rPr>
+          <w:sz w:val="28"/>
+          <w:szCs w:val="28"/>
+          <w:lang w:val="nl-NL"/>
+        </w:rPr>
+      </w:pPr>
+      <w:r>
+        <w:rPr>
+          <w:sz w:val="28"/>
+          <w:szCs w:val="28"/>
+          <w:lang w:val="nl-NL"/>
+        </w:rPr>
+        <w:lastRenderedPageBreak/>
         <w:t>Wie deed wat?</w:t>
       </w:r>
     </w:p>
@@ -430,73 +619,41 @@
           <w:szCs w:val="28"/>
           <w:lang w:val="nl-NL"/>
         </w:rPr>
-        <w:t>Jarne: Alle background development</w:t>
-      </w:r>
-      <w:r>
-        <w:rPr>
-          <w:sz w:val="28"/>
-          <w:szCs w:val="28"/>
-          <w:lang w:val="nl-NL"/>
-        </w:rPr>
-        <w:t xml:space="preserve"> en webAPI</w:t>
-      </w:r>
-      <w:r>
-        <w:rPr>
-          <w:sz w:val="28"/>
-          <w:szCs w:val="28"/>
-          <w:lang w:val="nl-NL"/>
-        </w:rPr>
-        <w:t>.</w:t>
-      </w:r>
-    </w:p>
-    <w:p>
-      <w:pPr>
-        <w:rPr>
-          <w:sz w:val="28"/>
-          <w:szCs w:val="28"/>
-          <w:lang w:val="nl-NL"/>
-        </w:rPr>
-      </w:pPr>
-      <w:r>
-        <w:rPr>
-          <w:sz w:val="28"/>
-          <w:szCs w:val="28"/>
-          <w:lang w:val="nl-NL"/>
-        </w:rPr>
-        <w:t>Robin: Alle designs en bijhorende code</w:t>
-      </w:r>
-      <w:r>
-        <w:rPr>
-          <w:sz w:val="28"/>
-          <w:szCs w:val="28"/>
-          <w:lang w:val="nl-NL"/>
-        </w:rPr>
-        <w:t>.</w:t>
-      </w:r>
-    </w:p>
-    <w:p>
-      <w:pPr>
-        <w:rPr>
-          <w:sz w:val="28"/>
-          <w:szCs w:val="28"/>
-          <w:lang w:val="nl-NL"/>
-        </w:rPr>
-      </w:pPr>
-      <w:r>
-        <w:rPr>
-          <w:sz w:val="28"/>
-          <w:szCs w:val="28"/>
-          <w:lang w:val="nl-NL"/>
-        </w:rPr>
-        <w:t xml:space="preserve">Lucas: Alle </w:t>
-      </w:r>
-      <w:r>
-        <w:rPr>
-          <w:sz w:val="28"/>
-          <w:szCs w:val="28"/>
-          <w:lang w:val="nl-NL"/>
-        </w:rPr>
-        <w:t>documentatie en presentatie.</w:t>
+        <w:t>Jarne: Alle background development en webAPI.</w:t>
+      </w:r>
+    </w:p>
+    <w:p>
+      <w:pPr>
+        <w:rPr>
+          <w:sz w:val="28"/>
+          <w:szCs w:val="28"/>
+          <w:lang w:val="nl-NL"/>
+        </w:rPr>
+      </w:pPr>
+      <w:r>
+        <w:rPr>
+          <w:sz w:val="28"/>
+          <w:szCs w:val="28"/>
+          <w:lang w:val="nl-NL"/>
+        </w:rPr>
+        <w:t>Robin: Alle designs en bijhorende code.</w:t>
+      </w:r>
+    </w:p>
+    <w:p>
+      <w:pPr>
+        <w:rPr>
+          <w:sz w:val="28"/>
+          <w:szCs w:val="28"/>
+          <w:lang w:val="nl-NL"/>
+        </w:rPr>
+      </w:pPr>
+      <w:r>
+        <w:rPr>
+          <w:sz w:val="28"/>
+          <w:szCs w:val="28"/>
+          <w:lang w:val="nl-NL"/>
+        </w:rPr>
+        <w:t>Lucas: Alle documentatie en presentatie.</w:t>
       </w:r>
     </w:p>
     <w:p>
@@ -530,24 +687,35 @@
           <w:szCs w:val="28"/>
           <w:lang w:val="nl-NL"/>
         </w:rPr>
-        <w:t xml:space="preserve">Jarno: </w:t>
-      </w:r>
-      <w:r>
-        <w:rPr>
-          <w:sz w:val="28"/>
-          <w:szCs w:val="28"/>
-          <w:lang w:val="nl-NL"/>
-        </w:rPr>
-        <w:t xml:space="preserve">Een aantal </w:t>
-      </w:r>
-      <w:r>
-        <w:rPr>
-          <w:sz w:val="28"/>
-          <w:szCs w:val="28"/>
-          <w:lang w:val="nl-NL"/>
-        </w:rPr>
-        <w:t>validations en begin webAPI (herschreven door Jarne).</w:t>
-      </w:r>
+        <w:t>Jarno: Een aantal validations en begin webAPI (herschreven door Jarne).</w:t>
+      </w:r>
+    </w:p>
+    <w:p>
+      <w:pPr>
+        <w:rPr>
+          <w:sz w:val="28"/>
+          <w:szCs w:val="28"/>
+          <w:lang w:val="nl-NL"/>
+        </w:rPr>
+      </w:pPr>
+    </w:p>
+    <w:p>
+      <w:pPr>
+        <w:rPr>
+          <w:sz w:val="28"/>
+          <w:szCs w:val="28"/>
+          <w:lang w:val="nl-NL"/>
+        </w:rPr>
+      </w:pPr>
+    </w:p>
+    <w:p>
+      <w:pPr>
+        <w:rPr>
+          <w:sz w:val="28"/>
+          <w:szCs w:val="28"/>
+          <w:lang w:val="nl-NL"/>
+        </w:rPr>
+      </w:pPr>
     </w:p>
     <w:sectPr>
       <w:pgSz w:w="11906" w:h="16838"/>

</xml_diff>